<commit_message>
Fifth commit: I change the scenery of the tests, modified the relationships in the class diagram and made the three tests on StoreTest class.
</commit_message>
<xml_diff>
--- a/docs/Configuración de los escenarios.docx
+++ b/docs/Configuración de los escenarios.docx
@@ -26,9 +26,9 @@
         <w:tblLook w:val="04A0" w:firstRow="1" w:lastRow="0" w:firstColumn="1" w:lastColumn="0" w:noHBand="0" w:noVBand="1"/>
       </w:tblPr>
       <w:tblGrid>
-        <w:gridCol w:w="2942"/>
-        <w:gridCol w:w="2943"/>
-        <w:gridCol w:w="2943"/>
+        <w:gridCol w:w="2685"/>
+        <w:gridCol w:w="2597"/>
+        <w:gridCol w:w="3546"/>
       </w:tblGrid>
       <w:tr>
         <w:tc>
@@ -96,6 +96,9 @@
         </w:tc>
       </w:tr>
       <w:tr>
+        <w:trPr>
+          <w:trHeight w:val="1243"/>
+        </w:trPr>
         <w:tc>
           <w:tcPr>
             <w:tcW w:w="2942" w:type="dxa"/>
@@ -130,14 +133,12 @@
                 <w:lang w:val="es-MX"/>
               </w:rPr>
             </w:pPr>
-            <w:proofErr w:type="spellStart"/>
             <w:r>
               <w:rPr>
                 <w:lang w:val="es-MX"/>
               </w:rPr>
               <w:t>StoreTest</w:t>
             </w:r>
-            <w:proofErr w:type="spellEnd"/>
           </w:p>
         </w:tc>
         <w:tc>
@@ -152,9 +153,43 @@
             </w:pPr>
             <w:r>
               <w:rPr>
-                <w:lang w:val="es-MX"/>
-              </w:rPr>
-              <w:t xml:space="preserve">Vacío </w:t>
+                <w:noProof/>
+              </w:rPr>
+              <w:drawing>
+                <wp:inline distT="0" distB="0" distL="0" distR="0" wp14:anchorId="498D4237" wp14:editId="284CDF76">
+                  <wp:extent cx="2114550" cy="655415"/>
+                  <wp:effectExtent l="0" t="0" r="0" b="0"/>
+                  <wp:docPr id="1" name="Imagen 1"/>
+                  <wp:cNvGraphicFramePr>
+                    <a:graphicFrameLocks xmlns:a="http://schemas.openxmlformats.org/drawingml/2006/main" noChangeAspect="1"/>
+                  </wp:cNvGraphicFramePr>
+                  <a:graphic xmlns:a="http://schemas.openxmlformats.org/drawingml/2006/main">
+                    <a:graphicData uri="http://schemas.openxmlformats.org/drawingml/2006/picture">
+                      <pic:pic xmlns:pic="http://schemas.openxmlformats.org/drawingml/2006/picture">
+                        <pic:nvPicPr>
+                          <pic:cNvPr id="1" name=""/>
+                          <pic:cNvPicPr/>
+                        </pic:nvPicPr>
+                        <pic:blipFill>
+                          <a:blip r:embed="rId4"/>
+                          <a:stretch>
+                            <a:fillRect/>
+                          </a:stretch>
+                        </pic:blipFill>
+                        <pic:spPr>
+                          <a:xfrm>
+                            <a:off x="0" y="0"/>
+                            <a:ext cx="2145740" cy="665082"/>
+                          </a:xfrm>
+                          <a:prstGeom prst="rect">
+                            <a:avLst/>
+                          </a:prstGeom>
+                        </pic:spPr>
+                      </pic:pic>
+                    </a:graphicData>
+                  </a:graphic>
+                </wp:inline>
+              </w:drawing>
             </w:r>
           </w:p>
         </w:tc>
@@ -363,14 +398,12 @@
                 <w:lang w:val="es-MX"/>
               </w:rPr>
             </w:pPr>
-            <w:proofErr w:type="spellStart"/>
             <w:r>
               <w:rPr>
                 <w:lang w:val="es-MX"/>
               </w:rPr>
               <w:t>registerNewPerson</w:t>
             </w:r>
-            <w:proofErr w:type="spellEnd"/>
           </w:p>
         </w:tc>
         <w:tc>
@@ -401,19 +434,11 @@
                 <w:lang w:val="es-MX"/>
               </w:rPr>
             </w:pPr>
-            <w:proofErr w:type="spellStart"/>
-            <w:r>
-              <w:rPr>
-                <w:lang w:val="es-MX"/>
-              </w:rPr>
-              <w:t>type</w:t>
-            </w:r>
-            <w:proofErr w:type="spellEnd"/>
-            <w:r>
-              <w:rPr>
-                <w:lang w:val="es-MX"/>
-              </w:rPr>
-              <w:t xml:space="preserve">= </w:t>
+            <w:r>
+              <w:rPr>
+                <w:lang w:val="es-MX"/>
+              </w:rPr>
+              <w:t xml:space="preserve">type= </w:t>
             </w:r>
             <w:r>
               <w:rPr>
@@ -428,40 +453,24 @@
                 <w:lang w:val="es-MX"/>
               </w:rPr>
             </w:pPr>
-            <w:proofErr w:type="spellStart"/>
-            <w:r>
-              <w:rPr>
-                <w:lang w:val="es-MX"/>
-              </w:rPr>
-              <w:t>idNumber</w:t>
-            </w:r>
-            <w:proofErr w:type="spellEnd"/>
-            <w:r>
-              <w:rPr>
-                <w:lang w:val="es-MX"/>
-              </w:rPr>
-              <w:t xml:space="preserve"> = “16710007”</w:t>
-            </w:r>
-          </w:p>
-          <w:p>
-            <w:pPr>
-              <w:rPr>
-                <w:lang w:val="es-MX"/>
-              </w:rPr>
-            </w:pPr>
-            <w:proofErr w:type="spellStart"/>
-            <w:r>
-              <w:rPr>
-                <w:lang w:val="es-MX"/>
-              </w:rPr>
-              <w:t>actualDay</w:t>
-            </w:r>
-            <w:proofErr w:type="spellEnd"/>
-            <w:r>
-              <w:rPr>
-                <w:lang w:val="es-MX"/>
-              </w:rPr>
-              <w:t>=29</w:t>
+            <w:r>
+              <w:rPr>
+                <w:lang w:val="es-MX"/>
+              </w:rPr>
+              <w:t>idNumber = “16710007”</w:t>
+            </w:r>
+          </w:p>
+          <w:p>
+            <w:pPr>
+              <w:rPr>
+                <w:lang w:val="es-MX"/>
+              </w:rPr>
+            </w:pPr>
+            <w:r>
+              <w:rPr>
+                <w:lang w:val="es-MX"/>
+              </w:rPr>
+              <w:t>actualDay=29</w:t>
             </w:r>
           </w:p>
         </w:tc>
@@ -564,13 +573,7 @@
               <w:rPr>
                 <w:lang w:val="es-MX"/>
               </w:rPr>
-              <w:t xml:space="preserve">Objetivo de la prueba: </w:t>
-            </w:r>
-            <w:r>
-              <w:rPr>
-                <w:lang w:val="es-MX"/>
-              </w:rPr>
-              <w:t>Validar que no se pueda registrar una persona porque es un menor de edad.</w:t>
+              <w:t>Objetivo de la prueba: Validar que no se pueda registrar una persona porque es un menor de edad.</w:t>
             </w:r>
           </w:p>
         </w:tc>
@@ -714,14 +717,12 @@
                 <w:lang w:val="es-MX"/>
               </w:rPr>
             </w:pPr>
-            <w:proofErr w:type="spellStart"/>
             <w:r>
               <w:rPr>
                 <w:lang w:val="es-MX"/>
               </w:rPr>
               <w:t>registerNewPerson</w:t>
             </w:r>
-            <w:proofErr w:type="spellEnd"/>
           </w:p>
         </w:tc>
         <w:tc>
@@ -752,79 +753,37 @@
                 <w:lang w:val="es-MX"/>
               </w:rPr>
             </w:pPr>
-            <w:proofErr w:type="spellStart"/>
-            <w:r>
-              <w:rPr>
-                <w:lang w:val="es-MX"/>
-              </w:rPr>
-              <w:t>type</w:t>
-            </w:r>
-            <w:proofErr w:type="spellEnd"/>
-            <w:r>
-              <w:rPr>
-                <w:lang w:val="es-MX"/>
-              </w:rPr>
-              <w:t xml:space="preserve">= </w:t>
-            </w:r>
-            <w:r>
-              <w:rPr>
-                <w:lang w:val="es-MX"/>
-              </w:rPr>
-              <w:t>1</w:t>
-            </w:r>
-          </w:p>
-          <w:p>
-            <w:pPr>
-              <w:rPr>
-                <w:lang w:val="es-MX"/>
-              </w:rPr>
-            </w:pPr>
-            <w:proofErr w:type="spellStart"/>
-            <w:r>
-              <w:rPr>
-                <w:lang w:val="es-MX"/>
-              </w:rPr>
-              <w:t>idNumber</w:t>
-            </w:r>
-            <w:proofErr w:type="spellEnd"/>
-            <w:r>
-              <w:rPr>
-                <w:lang w:val="es-MX"/>
-              </w:rPr>
-              <w:t xml:space="preserve"> = “</w:t>
-            </w:r>
-            <w:r>
-              <w:rPr>
-                <w:lang w:val="es-MX"/>
-              </w:rPr>
-              <w:t>1107834340</w:t>
-            </w:r>
-            <w:r>
-              <w:rPr>
-                <w:lang w:val="es-MX"/>
-              </w:rPr>
-              <w:t>”</w:t>
-            </w:r>
-          </w:p>
-          <w:p>
-            <w:pPr>
-              <w:rPr>
-                <w:lang w:val="es-MX"/>
-              </w:rPr>
-            </w:pPr>
-            <w:proofErr w:type="spellStart"/>
-            <w:r>
-              <w:rPr>
-                <w:lang w:val="es-MX"/>
-              </w:rPr>
-              <w:t>actualDay</w:t>
-            </w:r>
-            <w:proofErr w:type="spellEnd"/>
-            <w:r>
-              <w:rPr>
-                <w:lang w:val="es-MX"/>
-              </w:rPr>
-              <w:t>=29</w:t>
+            <w:r>
+              <w:rPr>
+                <w:lang w:val="es-MX"/>
+              </w:rPr>
+              <w:t>type= 1</w:t>
+            </w:r>
+          </w:p>
+          <w:p>
+            <w:pPr>
+              <w:rPr>
+                <w:lang w:val="es-MX"/>
+              </w:rPr>
+            </w:pPr>
+            <w:r>
+              <w:rPr>
+                <w:lang w:val="es-MX"/>
+              </w:rPr>
+              <w:t>idNumber = “1107834340”</w:t>
+            </w:r>
+          </w:p>
+          <w:p>
+            <w:pPr>
+              <w:rPr>
+                <w:lang w:val="es-MX"/>
+              </w:rPr>
+            </w:pPr>
+            <w:r>
+              <w:rPr>
+                <w:lang w:val="es-MX"/>
+              </w:rPr>
+              <w:t>actualDay=29</w:t>
             </w:r>
           </w:p>
         </w:tc>
@@ -848,6 +807,24 @@
         </w:tc>
       </w:tr>
     </w:tbl>
+    <w:p>
+      <w:pPr>
+        <w:rPr>
+          <w:b/>
+          <w:bCs/>
+          <w:lang w:val="es-MX"/>
+        </w:rPr>
+      </w:pPr>
+    </w:p>
+    <w:p>
+      <w:pPr>
+        <w:rPr>
+          <w:b/>
+          <w:bCs/>
+          <w:lang w:val="es-MX"/>
+        </w:rPr>
+      </w:pPr>
+    </w:p>
     <w:p>
       <w:pPr>
         <w:rPr>
@@ -1089,7 +1066,6 @@
               <w:rPr>
                 <w:lang w:val="es-MX"/>
               </w:rPr>
-              <w:lastRenderedPageBreak/>
               <w:t>Store</w:t>
             </w:r>
           </w:p>
@@ -1104,14 +1080,12 @@
                 <w:lang w:val="es-MX"/>
               </w:rPr>
             </w:pPr>
-            <w:proofErr w:type="spellStart"/>
             <w:r>
               <w:rPr>
                 <w:lang w:val="es-MX"/>
               </w:rPr>
               <w:t>registerNewPerson</w:t>
             </w:r>
-            <w:proofErr w:type="spellEnd"/>
           </w:p>
         </w:tc>
         <w:tc>
@@ -1142,61 +1116,37 @@
                 <w:lang w:val="es-MX"/>
               </w:rPr>
             </w:pPr>
-            <w:proofErr w:type="spellStart"/>
-            <w:r>
-              <w:rPr>
-                <w:lang w:val="es-MX"/>
-              </w:rPr>
-              <w:t>type</w:t>
-            </w:r>
-            <w:proofErr w:type="spellEnd"/>
-            <w:r>
-              <w:rPr>
-                <w:lang w:val="es-MX"/>
-              </w:rPr>
-              <w:t>= 2</w:t>
-            </w:r>
-          </w:p>
-          <w:p>
-            <w:pPr>
-              <w:rPr>
-                <w:lang w:val="es-MX"/>
-              </w:rPr>
-            </w:pPr>
-            <w:proofErr w:type="spellStart"/>
-            <w:r>
-              <w:rPr>
-                <w:lang w:val="es-MX"/>
-              </w:rPr>
-              <w:t>idNumber</w:t>
-            </w:r>
-            <w:proofErr w:type="spellEnd"/>
-            <w:r>
-              <w:rPr>
-                <w:lang w:val="es-MX"/>
-              </w:rPr>
-              <w:t xml:space="preserve"> = “16710007”</w:t>
-            </w:r>
-          </w:p>
-          <w:p>
-            <w:pPr>
-              <w:rPr>
-                <w:lang w:val="es-MX"/>
-              </w:rPr>
-            </w:pPr>
-            <w:proofErr w:type="spellStart"/>
-            <w:r>
-              <w:rPr>
-                <w:lang w:val="es-MX"/>
-              </w:rPr>
-              <w:t>actualDay</w:t>
-            </w:r>
-            <w:proofErr w:type="spellEnd"/>
-            <w:r>
-              <w:rPr>
-                <w:lang w:val="es-MX"/>
-              </w:rPr>
-              <w:t>=29</w:t>
+            <w:r>
+              <w:rPr>
+                <w:lang w:val="es-MX"/>
+              </w:rPr>
+              <w:t>type= 2</w:t>
+            </w:r>
+          </w:p>
+          <w:p>
+            <w:pPr>
+              <w:rPr>
+                <w:lang w:val="es-MX"/>
+              </w:rPr>
+            </w:pPr>
+            <w:r>
+              <w:rPr>
+                <w:lang w:val="es-MX"/>
+              </w:rPr>
+              <w:t>idNumber = “16710007”</w:t>
+            </w:r>
+          </w:p>
+          <w:p>
+            <w:pPr>
+              <w:rPr>
+                <w:lang w:val="es-MX"/>
+              </w:rPr>
+            </w:pPr>
+            <w:r>
+              <w:rPr>
+                <w:lang w:val="es-MX"/>
+              </w:rPr>
+              <w:t>actualDay=29</w:t>
             </w:r>
           </w:p>
         </w:tc>

</xml_diff>